<commit_message>
Main menu erstellt mit hintergrund (ohne Klickevent)
</commit_message>
<xml_diff>
--- a/Quellen.docx
+++ b/Quellen.docx
@@ -82,6 +82,22 @@
       </w:hyperlink>
       <w:r>
         <w:t xml:space="preserve"> (Erstellung eines Main Menus)</w:t>
+      </w:r>
+    </w:p>
+    <w:p>
+      <w:pPr>
+        <w:ind w:firstLine="708"/>
+      </w:pPr>
+      <w:hyperlink r:id="rId8" w:history="1">
+        <w:r>
+          <w:rPr>
+            <w:rStyle w:val="Hyperlink"/>
+          </w:rPr>
+          <w:t>https://wallpaperaccess.com/full/38123.jpg</w:t>
+        </w:r>
+      </w:hyperlink>
+      <w:r>
+        <w:t xml:space="preserve"> (Als Menü Hintergrund)</w:t>
       </w:r>
     </w:p>
     <w:p/>

</xml_diff>

<commit_message>
Grid erstellt (nicht fertig), Level Menü
</commit_message>
<xml_diff>
--- a/Quellen.docx
+++ b/Quellen.docx
@@ -29,8 +29,44 @@
           <w:rPr>
             <w:rStyle w:val="Hyperlink"/>
           </w:rPr>
-          <w:t>https://www.youtube.com/watch?v=EfU4o7U_xAk</w:t>
-        </w:r>
+          <w:t>https://</w:t>
+        </w:r>
+        <w:proofErr w:type="spellStart"/>
+        <w:r>
+          <w:rPr>
+            <w:rStyle w:val="Hyperlink"/>
+          </w:rPr>
+          <w:t>www.youtube.com</w:t>
+        </w:r>
+        <w:proofErr w:type="spellEnd"/>
+        <w:r>
+          <w:rPr>
+            <w:rStyle w:val="Hyperlink"/>
+          </w:rPr>
+          <w:t>/</w:t>
+        </w:r>
+        <w:proofErr w:type="spellStart"/>
+        <w:r>
+          <w:rPr>
+            <w:rStyle w:val="Hyperlink"/>
+          </w:rPr>
+          <w:t>watch?v</w:t>
+        </w:r>
+        <w:proofErr w:type="spellEnd"/>
+        <w:r>
+          <w:rPr>
+            <w:rStyle w:val="Hyperlink"/>
+          </w:rPr>
+          <w:t>=</w:t>
+        </w:r>
+        <w:proofErr w:type="spellStart"/>
+        <w:r>
+          <w:rPr>
+            <w:rStyle w:val="Hyperlink"/>
+          </w:rPr>
+          <w:t>EfU4o7U_xAk</w:t>
+        </w:r>
+        <w:proofErr w:type="spellEnd"/>
       </w:hyperlink>
       <w:r>
         <w:t xml:space="preserve"> </w:t>
@@ -45,11 +81,55 @@
           <w:rPr>
             <w:rStyle w:val="Hyperlink"/>
           </w:rPr>
-          <w:t>https://www.youtube.com/watch?v=adJXt0bN1Ak</w:t>
-        </w:r>
+          <w:t>https://</w:t>
+        </w:r>
+        <w:proofErr w:type="spellStart"/>
+        <w:r>
+          <w:rPr>
+            <w:rStyle w:val="Hyperlink"/>
+          </w:rPr>
+          <w:t>www.youtube.com</w:t>
+        </w:r>
+        <w:proofErr w:type="spellEnd"/>
+        <w:r>
+          <w:rPr>
+            <w:rStyle w:val="Hyperlink"/>
+          </w:rPr>
+          <w:t>/</w:t>
+        </w:r>
+        <w:proofErr w:type="spellStart"/>
+        <w:r>
+          <w:rPr>
+            <w:rStyle w:val="Hyperlink"/>
+          </w:rPr>
+          <w:t>watch?v</w:t>
+        </w:r>
+        <w:proofErr w:type="spellEnd"/>
+        <w:r>
+          <w:rPr>
+            <w:rStyle w:val="Hyperlink"/>
+          </w:rPr>
+          <w:t>=</w:t>
+        </w:r>
+        <w:proofErr w:type="spellStart"/>
+        <w:r>
+          <w:rPr>
+            <w:rStyle w:val="Hyperlink"/>
+          </w:rPr>
+          <w:t>adJXt0bN1Ak</w:t>
+        </w:r>
+        <w:proofErr w:type="spellEnd"/>
       </w:hyperlink>
       <w:r>
-        <w:t xml:space="preserve"> (Source Tree und GitHub Installation, Einrichtung)</w:t>
+        <w:t xml:space="preserve"> (Source </w:t>
+      </w:r>
+      <w:proofErr w:type="spellStart"/>
+      <w:r>
+        <w:t>Tree</w:t>
+      </w:r>
+      <w:proofErr w:type="spellEnd"/>
+      <w:r>
+        <w:t xml:space="preserve"> und GitHub Installation, Einrichtung)</w:t>
       </w:r>
     </w:p>
     <w:p>
@@ -61,11 +141,113 @@
           <w:rPr>
             <w:rStyle w:val="Hyperlink"/>
           </w:rPr>
-          <w:t>https://github.com/github/gitignore/blob/main/Unity.gitignore</w:t>
-        </w:r>
+          <w:t>https://</w:t>
+        </w:r>
+        <w:proofErr w:type="spellStart"/>
+        <w:r>
+          <w:rPr>
+            <w:rStyle w:val="Hyperlink"/>
+          </w:rPr>
+          <w:t>github.com</w:t>
+        </w:r>
+        <w:proofErr w:type="spellEnd"/>
+        <w:r>
+          <w:rPr>
+            <w:rStyle w:val="Hyperlink"/>
+          </w:rPr>
+          <w:t>/</w:t>
+        </w:r>
+        <w:proofErr w:type="spellStart"/>
+        <w:r>
+          <w:rPr>
+            <w:rStyle w:val="Hyperlink"/>
+          </w:rPr>
+          <w:t>github</w:t>
+        </w:r>
+        <w:proofErr w:type="spellEnd"/>
+        <w:r>
+          <w:rPr>
+            <w:rStyle w:val="Hyperlink"/>
+          </w:rPr>
+          <w:t>/</w:t>
+        </w:r>
+        <w:proofErr w:type="spellStart"/>
+        <w:r>
+          <w:rPr>
+            <w:rStyle w:val="Hyperlink"/>
+          </w:rPr>
+          <w:t>gitignore</w:t>
+        </w:r>
+        <w:proofErr w:type="spellEnd"/>
+        <w:r>
+          <w:rPr>
+            <w:rStyle w:val="Hyperlink"/>
+          </w:rPr>
+          <w:t>/</w:t>
+        </w:r>
+        <w:proofErr w:type="spellStart"/>
+        <w:r>
+          <w:rPr>
+            <w:rStyle w:val="Hyperlink"/>
+          </w:rPr>
+          <w:t>blob</w:t>
+        </w:r>
+        <w:proofErr w:type="spellEnd"/>
+        <w:r>
+          <w:rPr>
+            <w:rStyle w:val="Hyperlink"/>
+          </w:rPr>
+          <w:t>/</w:t>
+        </w:r>
+        <w:proofErr w:type="spellStart"/>
+        <w:r>
+          <w:rPr>
+            <w:rStyle w:val="Hyperlink"/>
+          </w:rPr>
+          <w:t>main</w:t>
+        </w:r>
+        <w:proofErr w:type="spellEnd"/>
+        <w:r>
+          <w:rPr>
+            <w:rStyle w:val="Hyperlink"/>
+          </w:rPr>
+          <w:t>/</w:t>
+        </w:r>
+        <w:proofErr w:type="spellStart"/>
+        <w:r>
+          <w:rPr>
+            <w:rStyle w:val="Hyperlink"/>
+          </w:rPr>
+          <w:t>Unity.gitignore</w:t>
+        </w:r>
+        <w:proofErr w:type="spellEnd"/>
       </w:hyperlink>
       <w:r>
-        <w:t xml:space="preserve"> (Git ignore file erstellen)</w:t>
+        <w:t xml:space="preserve"> (</w:t>
+      </w:r>
+      <w:proofErr w:type="spellStart"/>
+      <w:r>
+        <w:t>Git</w:t>
+      </w:r>
+      <w:proofErr w:type="spellEnd"/>
+      <w:r>
+        <w:t xml:space="preserve"> </w:t>
+      </w:r>
+      <w:proofErr w:type="spellStart"/>
+      <w:r>
+        <w:t>ignore</w:t>
+      </w:r>
+      <w:proofErr w:type="spellEnd"/>
+      <w:r>
+        <w:t xml:space="preserve"> </w:t>
+      </w:r>
+      <w:proofErr w:type="spellStart"/>
+      <w:r>
+        <w:t>file</w:t>
+      </w:r>
+      <w:proofErr w:type="spellEnd"/>
+      <w:r>
+        <w:t xml:space="preserve"> erstellen)</w:t>
       </w:r>
     </w:p>
     <w:p>
@@ -77,8 +259,44 @@
           <w:rPr>
             <w:rStyle w:val="Hyperlink"/>
           </w:rPr>
-          <w:t>https://www.youtube.com/watch?v=-GWjA6dixV4</w:t>
-        </w:r>
+          <w:t>https://</w:t>
+        </w:r>
+        <w:proofErr w:type="spellStart"/>
+        <w:r>
+          <w:rPr>
+            <w:rStyle w:val="Hyperlink"/>
+          </w:rPr>
+          <w:t>www.youtube.com</w:t>
+        </w:r>
+        <w:proofErr w:type="spellEnd"/>
+        <w:r>
+          <w:rPr>
+            <w:rStyle w:val="Hyperlink"/>
+          </w:rPr>
+          <w:t>/</w:t>
+        </w:r>
+        <w:proofErr w:type="spellStart"/>
+        <w:r>
+          <w:rPr>
+            <w:rStyle w:val="Hyperlink"/>
+          </w:rPr>
+          <w:t>watch?v</w:t>
+        </w:r>
+        <w:proofErr w:type="spellEnd"/>
+        <w:r>
+          <w:rPr>
+            <w:rStyle w:val="Hyperlink"/>
+          </w:rPr>
+          <w:t>=-</w:t>
+        </w:r>
+        <w:proofErr w:type="spellStart"/>
+        <w:r>
+          <w:rPr>
+            <w:rStyle w:val="Hyperlink"/>
+          </w:rPr>
+          <w:t>GWjA6dixV4</w:t>
+        </w:r>
+        <w:proofErr w:type="spellEnd"/>
       </w:hyperlink>
       <w:r>
         <w:t xml:space="preserve"> (Erstellung eines Main Menus)</w:t>
@@ -93,14 +311,131 @@
           <w:rPr>
             <w:rStyle w:val="Hyperlink"/>
           </w:rPr>
-          <w:t>https://wallpaperaccess.com/full/38123.jpg</w:t>
-        </w:r>
+          <w:t>https://</w:t>
+        </w:r>
+        <w:proofErr w:type="spellStart"/>
+        <w:r>
+          <w:rPr>
+            <w:rStyle w:val="Hyperlink"/>
+          </w:rPr>
+          <w:t>wallpaperaccess.com</w:t>
+        </w:r>
+        <w:proofErr w:type="spellEnd"/>
+        <w:r>
+          <w:rPr>
+            <w:rStyle w:val="Hyperlink"/>
+          </w:rPr>
+          <w:t>/</w:t>
+        </w:r>
+        <w:proofErr w:type="spellStart"/>
+        <w:r>
+          <w:rPr>
+            <w:rStyle w:val="Hyperlink"/>
+          </w:rPr>
+          <w:t>full</w:t>
+        </w:r>
+        <w:proofErr w:type="spellEnd"/>
+        <w:r>
+          <w:rPr>
+            <w:rStyle w:val="Hyperlink"/>
+          </w:rPr>
+          <w:t>/</w:t>
+        </w:r>
+        <w:proofErr w:type="spellStart"/>
+        <w:r>
+          <w:rPr>
+            <w:rStyle w:val="Hyperlink"/>
+          </w:rPr>
+          <w:t>38123.jpg</w:t>
+        </w:r>
+        <w:proofErr w:type="spellEnd"/>
       </w:hyperlink>
       <w:r>
         <w:t xml:space="preserve"> (Als Menü Hintergrund)</w:t>
       </w:r>
     </w:p>
-    <w:p/>
+    <w:p>
+      <w:pPr>
+        <w:ind w:left="709" w:hanging="709"/>
+      </w:pPr>
+      <w:r>
+        <w:t xml:space="preserve">10.02 </w:t>
+      </w:r>
+      <w:r>
+        <w:tab/>
+      </w:r>
+      <w:hyperlink r:id="rId9" w:history="1">
+        <w:r>
+          <w:rPr>
+            <w:rStyle w:val="Hyperlink"/>
+          </w:rPr>
+          <w:t>https://stackoverflow.com/questions/38559419/unity-ui-button-not-reacting-to-clicks-or-hovering</w:t>
+        </w:r>
+      </w:hyperlink>
+      <w:r>
+        <w:t xml:space="preserve"> (Button Fehler </w:t>
+      </w:r>
+      <w:proofErr w:type="spellStart"/>
+      <w:r>
+        <w:t>behebung</w:t>
+      </w:r>
+      <w:proofErr w:type="spellEnd"/>
+      <w:r>
+        <w:t>)</w:t>
+      </w:r>
+    </w:p>
+    <w:p>
+      <w:r>
+        <w:tab/>
+      </w:r>
+      <w:hyperlink r:id="rId10" w:history="1">
+        <w:r>
+          <w:rPr>
+            <w:rStyle w:val="Hyperlink"/>
+          </w:rPr>
+          <w:t>https://</w:t>
+        </w:r>
+        <w:proofErr w:type="spellStart"/>
+        <w:r>
+          <w:rPr>
+            <w:rStyle w:val="Hyperlink"/>
+          </w:rPr>
+          <w:t>docs.unity3d.com</w:t>
+        </w:r>
+        <w:proofErr w:type="spellEnd"/>
+        <w:r>
+          <w:rPr>
+            <w:rStyle w:val="Hyperlink"/>
+          </w:rPr>
+          <w:t>/</w:t>
+        </w:r>
+        <w:proofErr w:type="spellStart"/>
+        <w:r>
+          <w:rPr>
+            <w:rStyle w:val="Hyperlink"/>
+          </w:rPr>
+          <w:t>ScriptReference</w:t>
+        </w:r>
+        <w:proofErr w:type="spellEnd"/>
+        <w:r>
+          <w:rPr>
+            <w:rStyle w:val="Hyperlink"/>
+          </w:rPr>
+          <w:t>/</w:t>
+        </w:r>
+        <w:proofErr w:type="spellStart"/>
+        <w:r>
+          <w:rPr>
+            <w:rStyle w:val="Hyperlink"/>
+          </w:rPr>
+          <w:t>Debug.Log.html</w:t>
+        </w:r>
+        <w:proofErr w:type="spellEnd"/>
+      </w:hyperlink>
+      <w:r>
+        <w:t xml:space="preserve"> (Output ausgeben lassen)</w:t>
+      </w:r>
+    </w:p>
     <w:sectPr>
       <w:pgSz w:w="11906" w:h="16838"/>
       <w:pgMar w:top="1417" w:right="1417" w:bottom="1134" w:left="1417" w:header="708" w:footer="708" w:gutter="0"/>
@@ -560,6 +895,18 @@
       <w:shd w:val="clear" w:color="auto" w:fill="E1DFDD"/>
     </w:rPr>
   </w:style>
+  <w:style w:type="character" w:styleId="BesuchterLink">
+    <w:name w:val="FollowedHyperlink"/>
+    <w:basedOn w:val="Absatz-Standardschriftart"/>
+    <w:uiPriority w:val="99"/>
+    <w:semiHidden/>
+    <w:unhideWhenUsed/>
+    <w:rsid w:val="00903D26"/>
+    <w:rPr>
+      <w:color w:val="954F72" w:themeColor="followedHyperlink"/>
+      <w:u w:val="single"/>
+    </w:rPr>
+  </w:style>
 </w:styles>
 </file>
 

</xml_diff>